<commit_message>
Salvando o projeto de avaliação formativa 4 no Github - 20/11/2025
</commit_message>
<xml_diff>
--- a/Segundo_Semestre/Analise_de_Dados_Business_intelligence/projeto_hackaton/pasta_planejamentos/planejamento_der_hackaton.docx
+++ b/Segundo_Semestre/Analise_de_Dados_Business_intelligence/projeto_hackaton/pasta_planejamentos/planejamento_der_hackaton.docx
@@ -80,7 +80,14 @@
           <w:sz w:val="24"/>
           <w:szCs w:val="24"/>
         </w:rPr>
-        <w:t>Secretaria (Categoria e Status);</w:t>
+        <w:t>Secretaria (Categoria e Status)</w:t>
+      </w:r>
+      <w:r>
+        <w:rPr>
+          <w:sz w:val="24"/>
+          <w:szCs w:val="24"/>
+        </w:rPr>
+        <w:t xml:space="preserve"> – Dimensional</w:t>
       </w:r>
     </w:p>
     <w:p>
@@ -156,7 +163,21 @@
           <w:sz w:val="24"/>
           <w:szCs w:val="24"/>
         </w:rPr>
-        <w:t>Assuntos (Categoria e Status);</w:t>
+        <w:t>Assuntos (Categoria e Status)</w:t>
+      </w:r>
+      <w:r>
+        <w:rPr>
+          <w:sz w:val="24"/>
+          <w:szCs w:val="24"/>
+        </w:rPr>
+        <w:t xml:space="preserve"> - </w:t>
+      </w:r>
+      <w:r>
+        <w:rPr>
+          <w:sz w:val="24"/>
+          <w:szCs w:val="24"/>
+        </w:rPr>
+        <w:t>Dimensional</w:t>
       </w:r>
     </w:p>
     <w:p>
@@ -254,7 +275,14 @@
           <w:sz w:val="24"/>
           <w:szCs w:val="24"/>
         </w:rPr>
-        <w:t>Bairros (Categoria e Status);</w:t>
+        <w:t>Bairros (Categoria e Status)</w:t>
+      </w:r>
+      <w:r>
+        <w:rPr>
+          <w:sz w:val="24"/>
+          <w:szCs w:val="24"/>
+        </w:rPr>
+        <w:t xml:space="preserve"> – Dimensional </w:t>
       </w:r>
     </w:p>
     <w:p>
@@ -332,7 +360,90 @@
           <w:sz w:val="24"/>
           <w:szCs w:val="24"/>
         </w:rPr>
-        <w:t>Categoria;</w:t>
+        <w:t xml:space="preserve">Manifesto Sigiloso – </w:t>
+      </w:r>
+      <w:r>
+        <w:rPr>
+          <w:sz w:val="24"/>
+          <w:szCs w:val="24"/>
+        </w:rPr>
+        <w:t>Fato</w:t>
+      </w:r>
+    </w:p>
+    <w:p>
+      <w:pPr>
+        <w:pStyle w:val="PargrafodaLista"/>
+        <w:numPr>
+          <w:ilvl w:val="0"/>
+          <w:numId w:val="18"/>
+        </w:numPr>
+        <w:rPr>
+          <w:sz w:val="24"/>
+          <w:szCs w:val="24"/>
+        </w:rPr>
+      </w:pPr>
+      <w:proofErr w:type="spellStart"/>
+      <w:r>
+        <w:rPr>
+          <w:sz w:val="24"/>
+          <w:szCs w:val="24"/>
+        </w:rPr>
+        <w:t>id_secretaria</w:t>
+      </w:r>
+      <w:proofErr w:type="spellEnd"/>
+      <w:r>
+        <w:rPr>
+          <w:sz w:val="24"/>
+          <w:szCs w:val="24"/>
+        </w:rPr>
+        <w:t xml:space="preserve"> (FK);</w:t>
+      </w:r>
+    </w:p>
+    <w:p>
+      <w:pPr>
+        <w:pStyle w:val="PargrafodaLista"/>
+        <w:numPr>
+          <w:ilvl w:val="0"/>
+          <w:numId w:val="18"/>
+        </w:numPr>
+        <w:rPr>
+          <w:sz w:val="24"/>
+          <w:szCs w:val="24"/>
+        </w:rPr>
+      </w:pPr>
+      <w:r>
+        <w:rPr>
+          <w:sz w:val="24"/>
+          <w:szCs w:val="24"/>
+        </w:rPr>
+        <w:t>quantidade;</w:t>
+      </w:r>
+    </w:p>
+    <w:p>
+      <w:pPr>
+        <w:pStyle w:val="PargrafodaLista"/>
+        <w:numPr>
+          <w:ilvl w:val="0"/>
+          <w:numId w:val="3"/>
+        </w:numPr>
+        <w:rPr>
+          <w:sz w:val="24"/>
+          <w:szCs w:val="24"/>
+        </w:rPr>
+      </w:pPr>
+      <w:r>
+        <w:rPr>
+          <w:sz w:val="24"/>
+          <w:szCs w:val="24"/>
+        </w:rPr>
+        <w:t>Categoria</w:t>
+      </w:r>
+      <w:r>
+        <w:rPr>
+          <w:sz w:val="24"/>
+          <w:szCs w:val="24"/>
+        </w:rPr>
+        <w:t xml:space="preserve"> - Fato</w:t>
       </w:r>
     </w:p>
     <w:p>
@@ -353,7 +464,14 @@
           <w:sz w:val="24"/>
           <w:szCs w:val="24"/>
         </w:rPr>
-        <w:t>id_categoria</w:t>
+        <w:t>id_tipo</w:t>
+      </w:r>
+      <w:r>
+        <w:rPr>
+          <w:sz w:val="24"/>
+          <w:szCs w:val="24"/>
+        </w:rPr>
+        <w:t>_categoria</w:t>
       </w:r>
       <w:proofErr w:type="spellEnd"/>
       <w:r>
@@ -361,7 +479,7 @@
           <w:sz w:val="24"/>
           <w:szCs w:val="24"/>
         </w:rPr>
-        <w:t xml:space="preserve"> (PK);</w:t>
+        <w:t xml:space="preserve"> (FK);</w:t>
       </w:r>
     </w:p>
     <w:p>
@@ -382,14 +500,7 @@
           <w:sz w:val="24"/>
           <w:szCs w:val="24"/>
         </w:rPr>
-        <w:t>id_tipo</w:t>
-      </w:r>
-      <w:r>
-        <w:rPr>
-          <w:sz w:val="24"/>
-          <w:szCs w:val="24"/>
-        </w:rPr>
-        <w:t>_categoria</w:t>
+        <w:t>id_secretaria</w:t>
       </w:r>
       <w:proofErr w:type="spellEnd"/>
       <w:r>
@@ -418,7 +529,7 @@
           <w:sz w:val="24"/>
           <w:szCs w:val="24"/>
         </w:rPr>
-        <w:t>id_secretaria</w:t>
+        <w:t>id_assuntos</w:t>
       </w:r>
       <w:proofErr w:type="spellEnd"/>
       <w:r>
@@ -447,7 +558,7 @@
           <w:sz w:val="24"/>
           <w:szCs w:val="24"/>
         </w:rPr>
-        <w:t>id_assuntos</w:t>
+        <w:t>id_bairro</w:t>
       </w:r>
       <w:proofErr w:type="spellEnd"/>
       <w:r>
@@ -470,41 +581,12 @@
           <w:szCs w:val="24"/>
         </w:rPr>
       </w:pPr>
-      <w:proofErr w:type="spellStart"/>
-      <w:r>
-        <w:rPr>
-          <w:sz w:val="24"/>
-          <w:szCs w:val="24"/>
-        </w:rPr>
-        <w:t>id_bairro</w:t>
-      </w:r>
-      <w:proofErr w:type="spellEnd"/>
-      <w:r>
-        <w:rPr>
-          <w:sz w:val="24"/>
-          <w:szCs w:val="24"/>
-        </w:rPr>
-        <w:t xml:space="preserve"> (FK);</w:t>
-      </w:r>
-    </w:p>
-    <w:p>
-      <w:pPr>
-        <w:pStyle w:val="PargrafodaLista"/>
-        <w:numPr>
-          <w:ilvl w:val="0"/>
-          <w:numId w:val="10"/>
-        </w:numPr>
-        <w:rPr>
-          <w:sz w:val="24"/>
-          <w:szCs w:val="24"/>
-        </w:rPr>
-      </w:pPr>
-      <w:r>
-        <w:rPr>
-          <w:sz w:val="24"/>
-          <w:szCs w:val="24"/>
-        </w:rPr>
-        <w:t>sigiloso;</w:t>
+      <w:r>
+        <w:rPr>
+          <w:sz w:val="24"/>
+          <w:szCs w:val="24"/>
+        </w:rPr>
+        <w:t>quantidade;</w:t>
       </w:r>
     </w:p>
     <w:p>
@@ -531,7 +613,7 @@
           <w:sz w:val="24"/>
           <w:szCs w:val="24"/>
         </w:rPr>
-        <w:t>;</w:t>
+        <w:t xml:space="preserve"> - Fato</w:t>
       </w:r>
     </w:p>
     <w:p>
@@ -552,7 +634,7 @@
           <w:sz w:val="24"/>
           <w:szCs w:val="24"/>
         </w:rPr>
-        <w:t>id_status</w:t>
+        <w:t>id_tipo_status</w:t>
       </w:r>
       <w:proofErr w:type="spellEnd"/>
       <w:r>
@@ -560,7 +642,7 @@
           <w:sz w:val="24"/>
           <w:szCs w:val="24"/>
         </w:rPr>
-        <w:t xml:space="preserve"> (PK);</w:t>
+        <w:t xml:space="preserve"> (FK);</w:t>
       </w:r>
     </w:p>
     <w:p>
@@ -581,7 +663,7 @@
           <w:sz w:val="24"/>
           <w:szCs w:val="24"/>
         </w:rPr>
-        <w:t>id_tipo_status</w:t>
+        <w:t>id_secretaria</w:t>
       </w:r>
       <w:proofErr w:type="spellEnd"/>
       <w:r>
@@ -610,7 +692,7 @@
           <w:sz w:val="24"/>
           <w:szCs w:val="24"/>
         </w:rPr>
-        <w:t>id_secretaria</w:t>
+        <w:t>id_assuntos</w:t>
       </w:r>
       <w:proofErr w:type="spellEnd"/>
       <w:r>
@@ -618,21 +700,7 @@
           <w:sz w:val="24"/>
           <w:szCs w:val="24"/>
         </w:rPr>
-        <w:t xml:space="preserve"> </w:t>
-      </w:r>
-      <w:r>
-        <w:rPr>
-          <w:sz w:val="24"/>
-          <w:szCs w:val="24"/>
-        </w:rPr>
-        <w:t>(FK)</w:t>
-      </w:r>
-      <w:r>
-        <w:rPr>
-          <w:sz w:val="24"/>
-          <w:szCs w:val="24"/>
-        </w:rPr>
-        <w:t>;</w:t>
+        <w:t xml:space="preserve"> (FK);</w:t>
       </w:r>
     </w:p>
     <w:p>
@@ -653,7 +721,7 @@
           <w:sz w:val="24"/>
           <w:szCs w:val="24"/>
         </w:rPr>
-        <w:t>id_assuntos</w:t>
+        <w:t>id_bairro</w:t>
       </w:r>
       <w:proofErr w:type="spellEnd"/>
       <w:r>
@@ -661,21 +729,7 @@
           <w:sz w:val="24"/>
           <w:szCs w:val="24"/>
         </w:rPr>
-        <w:t xml:space="preserve"> </w:t>
-      </w:r>
-      <w:r>
-        <w:rPr>
-          <w:sz w:val="24"/>
-          <w:szCs w:val="24"/>
-        </w:rPr>
-        <w:t>(FK)</w:t>
-      </w:r>
-      <w:r>
-        <w:rPr>
-          <w:sz w:val="24"/>
-          <w:szCs w:val="24"/>
-        </w:rPr>
-        <w:t>;</w:t>
+        <w:t xml:space="preserve"> (FK);</w:t>
       </w:r>
     </w:p>
     <w:p>
@@ -690,35 +744,12 @@
           <w:szCs w:val="24"/>
         </w:rPr>
       </w:pPr>
-      <w:proofErr w:type="spellStart"/>
-      <w:r>
-        <w:rPr>
-          <w:sz w:val="24"/>
-          <w:szCs w:val="24"/>
-        </w:rPr>
-        <w:t>id_bairro</w:t>
-      </w:r>
-      <w:proofErr w:type="spellEnd"/>
-      <w:r>
-        <w:rPr>
-          <w:sz w:val="24"/>
-          <w:szCs w:val="24"/>
-        </w:rPr>
-        <w:t xml:space="preserve"> </w:t>
-      </w:r>
-      <w:r>
-        <w:rPr>
-          <w:sz w:val="24"/>
-          <w:szCs w:val="24"/>
-        </w:rPr>
-        <w:t>(FK)</w:t>
-      </w:r>
-      <w:r>
-        <w:rPr>
-          <w:sz w:val="24"/>
-          <w:szCs w:val="24"/>
-        </w:rPr>
-        <w:t>;</w:t>
+      <w:r>
+        <w:rPr>
+          <w:sz w:val="24"/>
+          <w:szCs w:val="24"/>
+        </w:rPr>
+        <w:t>quantidade;</w:t>
       </w:r>
     </w:p>
     <w:p>
@@ -752,6 +783,13 @@
           <w:sz w:val="24"/>
           <w:szCs w:val="24"/>
         </w:rPr>
+        <w:t xml:space="preserve"> - Dimensional</w:t>
+      </w:r>
+      <w:r>
+        <w:rPr>
+          <w:sz w:val="24"/>
+          <w:szCs w:val="24"/>
+        </w:rPr>
         <w:t>;</w:t>
       </w:r>
     </w:p>
@@ -835,7 +873,14 @@
           <w:sz w:val="24"/>
           <w:szCs w:val="24"/>
         </w:rPr>
-        <w:t>Tipo Status;</w:t>
+        <w:t>Tipo Status</w:t>
+      </w:r>
+      <w:r>
+        <w:rPr>
+          <w:sz w:val="24"/>
+          <w:szCs w:val="24"/>
+        </w:rPr>
+        <w:t xml:space="preserve"> - Dimensional</w:t>
       </w:r>
     </w:p>
     <w:p>
@@ -864,21 +909,7 @@
           <w:sz w:val="24"/>
           <w:szCs w:val="24"/>
         </w:rPr>
-        <w:t xml:space="preserve"> (</w:t>
-      </w:r>
-      <w:r>
-        <w:rPr>
-          <w:sz w:val="24"/>
-          <w:szCs w:val="24"/>
-        </w:rPr>
-        <w:t>P</w:t>
-      </w:r>
-      <w:r>
-        <w:rPr>
-          <w:sz w:val="24"/>
-          <w:szCs w:val="24"/>
-        </w:rPr>
-        <w:t>K);</w:t>
+        <w:t xml:space="preserve"> (PK);</w:t>
       </w:r>
     </w:p>
     <w:p>
@@ -898,7 +929,21 @@
           <w:sz w:val="24"/>
           <w:szCs w:val="24"/>
         </w:rPr>
-        <w:t>tipo;</w:t>
+        <w:t>tipo</w:t>
+      </w:r>
+      <w:r>
+        <w:rPr>
+          <w:sz w:val="24"/>
+          <w:szCs w:val="24"/>
+        </w:rPr>
+        <w:t>;</w:t>
+      </w:r>
+      <w:r>
+        <w:rPr>
+          <w:sz w:val="24"/>
+          <w:szCs w:val="24"/>
+        </w:rPr>
+        <w:tab/>
       </w:r>
     </w:p>
     <w:p>
@@ -1465,6 +1510,119 @@
     </w:lvl>
   </w:abstractNum>
   <w:abstractNum w:abstractNumId="5" w15:restartNumberingAfterBreak="0">
+    <w:nsid w:val="36FE67CF"/>
+    <w:multiLevelType w:val="hybridMultilevel"/>
+    <w:tmpl w:val="84401F70"/>
+    <w:lvl w:ilvl="0" w:tplc="04160001">
+      <w:start w:val="1"/>
+      <w:numFmt w:val="bullet"/>
+      <w:lvlText w:val=""/>
+      <w:lvlJc w:val="left"/>
+      <w:pPr>
+        <w:ind w:left="1440" w:hanging="360"/>
+      </w:pPr>
+      <w:rPr>
+        <w:rFonts w:ascii="Symbol" w:hAnsi="Symbol" w:hint="default"/>
+      </w:rPr>
+    </w:lvl>
+    <w:lvl w:ilvl="1" w:tplc="04160003" w:tentative="1">
+      <w:start w:val="1"/>
+      <w:numFmt w:val="bullet"/>
+      <w:lvlText w:val="o"/>
+      <w:lvlJc w:val="left"/>
+      <w:pPr>
+        <w:ind w:left="2160" w:hanging="360"/>
+      </w:pPr>
+      <w:rPr>
+        <w:rFonts w:ascii="Courier New" w:hAnsi="Courier New" w:cs="Courier New" w:hint="default"/>
+      </w:rPr>
+    </w:lvl>
+    <w:lvl w:ilvl="2" w:tplc="04160005" w:tentative="1">
+      <w:start w:val="1"/>
+      <w:numFmt w:val="bullet"/>
+      <w:lvlText w:val=""/>
+      <w:lvlJc w:val="left"/>
+      <w:pPr>
+        <w:ind w:left="2880" w:hanging="360"/>
+      </w:pPr>
+      <w:rPr>
+        <w:rFonts w:ascii="Wingdings" w:hAnsi="Wingdings" w:hint="default"/>
+      </w:rPr>
+    </w:lvl>
+    <w:lvl w:ilvl="3" w:tplc="04160001" w:tentative="1">
+      <w:start w:val="1"/>
+      <w:numFmt w:val="bullet"/>
+      <w:lvlText w:val=""/>
+      <w:lvlJc w:val="left"/>
+      <w:pPr>
+        <w:ind w:left="3600" w:hanging="360"/>
+      </w:pPr>
+      <w:rPr>
+        <w:rFonts w:ascii="Symbol" w:hAnsi="Symbol" w:hint="default"/>
+      </w:rPr>
+    </w:lvl>
+    <w:lvl w:ilvl="4" w:tplc="04160003" w:tentative="1">
+      <w:start w:val="1"/>
+      <w:numFmt w:val="bullet"/>
+      <w:lvlText w:val="o"/>
+      <w:lvlJc w:val="left"/>
+      <w:pPr>
+        <w:ind w:left="4320" w:hanging="360"/>
+      </w:pPr>
+      <w:rPr>
+        <w:rFonts w:ascii="Courier New" w:hAnsi="Courier New" w:cs="Courier New" w:hint="default"/>
+      </w:rPr>
+    </w:lvl>
+    <w:lvl w:ilvl="5" w:tplc="04160005" w:tentative="1">
+      <w:start w:val="1"/>
+      <w:numFmt w:val="bullet"/>
+      <w:lvlText w:val=""/>
+      <w:lvlJc w:val="left"/>
+      <w:pPr>
+        <w:ind w:left="5040" w:hanging="360"/>
+      </w:pPr>
+      <w:rPr>
+        <w:rFonts w:ascii="Wingdings" w:hAnsi="Wingdings" w:hint="default"/>
+      </w:rPr>
+    </w:lvl>
+    <w:lvl w:ilvl="6" w:tplc="04160001" w:tentative="1">
+      <w:start w:val="1"/>
+      <w:numFmt w:val="bullet"/>
+      <w:lvlText w:val=""/>
+      <w:lvlJc w:val="left"/>
+      <w:pPr>
+        <w:ind w:left="5760" w:hanging="360"/>
+      </w:pPr>
+      <w:rPr>
+        <w:rFonts w:ascii="Symbol" w:hAnsi="Symbol" w:hint="default"/>
+      </w:rPr>
+    </w:lvl>
+    <w:lvl w:ilvl="7" w:tplc="04160003" w:tentative="1">
+      <w:start w:val="1"/>
+      <w:numFmt w:val="bullet"/>
+      <w:lvlText w:val="o"/>
+      <w:lvlJc w:val="left"/>
+      <w:pPr>
+        <w:ind w:left="6480" w:hanging="360"/>
+      </w:pPr>
+      <w:rPr>
+        <w:rFonts w:ascii="Courier New" w:hAnsi="Courier New" w:cs="Courier New" w:hint="default"/>
+      </w:rPr>
+    </w:lvl>
+    <w:lvl w:ilvl="8" w:tplc="04160005" w:tentative="1">
+      <w:start w:val="1"/>
+      <w:numFmt w:val="bullet"/>
+      <w:lvlText w:val=""/>
+      <w:lvlJc w:val="left"/>
+      <w:pPr>
+        <w:ind w:left="7200" w:hanging="360"/>
+      </w:pPr>
+      <w:rPr>
+        <w:rFonts w:ascii="Wingdings" w:hAnsi="Wingdings" w:hint="default"/>
+      </w:rPr>
+    </w:lvl>
+  </w:abstractNum>
+  <w:abstractNum w:abstractNumId="6" w15:restartNumberingAfterBreak="0">
     <w:nsid w:val="38710DA1"/>
     <w:multiLevelType w:val="hybridMultilevel"/>
     <w:tmpl w:val="F6E45250"/>
@@ -1554,7 +1712,233 @@
       </w:pPr>
     </w:lvl>
   </w:abstractNum>
-  <w:abstractNum w:abstractNumId="6" w15:restartNumberingAfterBreak="0">
+  <w:abstractNum w:abstractNumId="7" w15:restartNumberingAfterBreak="0">
+    <w:nsid w:val="3E534020"/>
+    <w:multiLevelType w:val="hybridMultilevel"/>
+    <w:tmpl w:val="82C67C54"/>
+    <w:lvl w:ilvl="0" w:tplc="04160001">
+      <w:start w:val="1"/>
+      <w:numFmt w:val="bullet"/>
+      <w:lvlText w:val=""/>
+      <w:lvlJc w:val="left"/>
+      <w:pPr>
+        <w:ind w:left="720" w:hanging="360"/>
+      </w:pPr>
+      <w:rPr>
+        <w:rFonts w:ascii="Symbol" w:hAnsi="Symbol" w:hint="default"/>
+      </w:rPr>
+    </w:lvl>
+    <w:lvl w:ilvl="1" w:tplc="04160003" w:tentative="1">
+      <w:start w:val="1"/>
+      <w:numFmt w:val="bullet"/>
+      <w:lvlText w:val="o"/>
+      <w:lvlJc w:val="left"/>
+      <w:pPr>
+        <w:ind w:left="1440" w:hanging="360"/>
+      </w:pPr>
+      <w:rPr>
+        <w:rFonts w:ascii="Courier New" w:hAnsi="Courier New" w:cs="Courier New" w:hint="default"/>
+      </w:rPr>
+    </w:lvl>
+    <w:lvl w:ilvl="2" w:tplc="04160005" w:tentative="1">
+      <w:start w:val="1"/>
+      <w:numFmt w:val="bullet"/>
+      <w:lvlText w:val=""/>
+      <w:lvlJc w:val="left"/>
+      <w:pPr>
+        <w:ind w:left="2160" w:hanging="360"/>
+      </w:pPr>
+      <w:rPr>
+        <w:rFonts w:ascii="Wingdings" w:hAnsi="Wingdings" w:hint="default"/>
+      </w:rPr>
+    </w:lvl>
+    <w:lvl w:ilvl="3" w:tplc="04160001" w:tentative="1">
+      <w:start w:val="1"/>
+      <w:numFmt w:val="bullet"/>
+      <w:lvlText w:val=""/>
+      <w:lvlJc w:val="left"/>
+      <w:pPr>
+        <w:ind w:left="2880" w:hanging="360"/>
+      </w:pPr>
+      <w:rPr>
+        <w:rFonts w:ascii="Symbol" w:hAnsi="Symbol" w:hint="default"/>
+      </w:rPr>
+    </w:lvl>
+    <w:lvl w:ilvl="4" w:tplc="04160003" w:tentative="1">
+      <w:start w:val="1"/>
+      <w:numFmt w:val="bullet"/>
+      <w:lvlText w:val="o"/>
+      <w:lvlJc w:val="left"/>
+      <w:pPr>
+        <w:ind w:left="3600" w:hanging="360"/>
+      </w:pPr>
+      <w:rPr>
+        <w:rFonts w:ascii="Courier New" w:hAnsi="Courier New" w:cs="Courier New" w:hint="default"/>
+      </w:rPr>
+    </w:lvl>
+    <w:lvl w:ilvl="5" w:tplc="04160005" w:tentative="1">
+      <w:start w:val="1"/>
+      <w:numFmt w:val="bullet"/>
+      <w:lvlText w:val=""/>
+      <w:lvlJc w:val="left"/>
+      <w:pPr>
+        <w:ind w:left="4320" w:hanging="360"/>
+      </w:pPr>
+      <w:rPr>
+        <w:rFonts w:ascii="Wingdings" w:hAnsi="Wingdings" w:hint="default"/>
+      </w:rPr>
+    </w:lvl>
+    <w:lvl w:ilvl="6" w:tplc="04160001" w:tentative="1">
+      <w:start w:val="1"/>
+      <w:numFmt w:val="bullet"/>
+      <w:lvlText w:val=""/>
+      <w:lvlJc w:val="left"/>
+      <w:pPr>
+        <w:ind w:left="5040" w:hanging="360"/>
+      </w:pPr>
+      <w:rPr>
+        <w:rFonts w:ascii="Symbol" w:hAnsi="Symbol" w:hint="default"/>
+      </w:rPr>
+    </w:lvl>
+    <w:lvl w:ilvl="7" w:tplc="04160003" w:tentative="1">
+      <w:start w:val="1"/>
+      <w:numFmt w:val="bullet"/>
+      <w:lvlText w:val="o"/>
+      <w:lvlJc w:val="left"/>
+      <w:pPr>
+        <w:ind w:left="5760" w:hanging="360"/>
+      </w:pPr>
+      <w:rPr>
+        <w:rFonts w:ascii="Courier New" w:hAnsi="Courier New" w:cs="Courier New" w:hint="default"/>
+      </w:rPr>
+    </w:lvl>
+    <w:lvl w:ilvl="8" w:tplc="04160005" w:tentative="1">
+      <w:start w:val="1"/>
+      <w:numFmt w:val="bullet"/>
+      <w:lvlText w:val=""/>
+      <w:lvlJc w:val="left"/>
+      <w:pPr>
+        <w:ind w:left="6480" w:hanging="360"/>
+      </w:pPr>
+      <w:rPr>
+        <w:rFonts w:ascii="Wingdings" w:hAnsi="Wingdings" w:hint="default"/>
+      </w:rPr>
+    </w:lvl>
+  </w:abstractNum>
+  <w:abstractNum w:abstractNumId="8" w15:restartNumberingAfterBreak="0">
+    <w:nsid w:val="442B61C2"/>
+    <w:multiLevelType w:val="hybridMultilevel"/>
+    <w:tmpl w:val="1AE8A4DA"/>
+    <w:lvl w:ilvl="0" w:tplc="04160001">
+      <w:start w:val="1"/>
+      <w:numFmt w:val="bullet"/>
+      <w:lvlText w:val=""/>
+      <w:lvlJc w:val="left"/>
+      <w:pPr>
+        <w:ind w:left="1440" w:hanging="360"/>
+      </w:pPr>
+      <w:rPr>
+        <w:rFonts w:ascii="Symbol" w:hAnsi="Symbol" w:hint="default"/>
+      </w:rPr>
+    </w:lvl>
+    <w:lvl w:ilvl="1" w:tplc="04160003" w:tentative="1">
+      <w:start w:val="1"/>
+      <w:numFmt w:val="bullet"/>
+      <w:lvlText w:val="o"/>
+      <w:lvlJc w:val="left"/>
+      <w:pPr>
+        <w:ind w:left="2160" w:hanging="360"/>
+      </w:pPr>
+      <w:rPr>
+        <w:rFonts w:ascii="Courier New" w:hAnsi="Courier New" w:cs="Courier New" w:hint="default"/>
+      </w:rPr>
+    </w:lvl>
+    <w:lvl w:ilvl="2" w:tplc="04160005" w:tentative="1">
+      <w:start w:val="1"/>
+      <w:numFmt w:val="bullet"/>
+      <w:lvlText w:val=""/>
+      <w:lvlJc w:val="left"/>
+      <w:pPr>
+        <w:ind w:left="2880" w:hanging="360"/>
+      </w:pPr>
+      <w:rPr>
+        <w:rFonts w:ascii="Wingdings" w:hAnsi="Wingdings" w:hint="default"/>
+      </w:rPr>
+    </w:lvl>
+    <w:lvl w:ilvl="3" w:tplc="04160001" w:tentative="1">
+      <w:start w:val="1"/>
+      <w:numFmt w:val="bullet"/>
+      <w:lvlText w:val=""/>
+      <w:lvlJc w:val="left"/>
+      <w:pPr>
+        <w:ind w:left="3600" w:hanging="360"/>
+      </w:pPr>
+      <w:rPr>
+        <w:rFonts w:ascii="Symbol" w:hAnsi="Symbol" w:hint="default"/>
+      </w:rPr>
+    </w:lvl>
+    <w:lvl w:ilvl="4" w:tplc="04160003" w:tentative="1">
+      <w:start w:val="1"/>
+      <w:numFmt w:val="bullet"/>
+      <w:lvlText w:val="o"/>
+      <w:lvlJc w:val="left"/>
+      <w:pPr>
+        <w:ind w:left="4320" w:hanging="360"/>
+      </w:pPr>
+      <w:rPr>
+        <w:rFonts w:ascii="Courier New" w:hAnsi="Courier New" w:cs="Courier New" w:hint="default"/>
+      </w:rPr>
+    </w:lvl>
+    <w:lvl w:ilvl="5" w:tplc="04160005" w:tentative="1">
+      <w:start w:val="1"/>
+      <w:numFmt w:val="bullet"/>
+      <w:lvlText w:val=""/>
+      <w:lvlJc w:val="left"/>
+      <w:pPr>
+        <w:ind w:left="5040" w:hanging="360"/>
+      </w:pPr>
+      <w:rPr>
+        <w:rFonts w:ascii="Wingdings" w:hAnsi="Wingdings" w:hint="default"/>
+      </w:rPr>
+    </w:lvl>
+    <w:lvl w:ilvl="6" w:tplc="04160001" w:tentative="1">
+      <w:start w:val="1"/>
+      <w:numFmt w:val="bullet"/>
+      <w:lvlText w:val=""/>
+      <w:lvlJc w:val="left"/>
+      <w:pPr>
+        <w:ind w:left="5760" w:hanging="360"/>
+      </w:pPr>
+      <w:rPr>
+        <w:rFonts w:ascii="Symbol" w:hAnsi="Symbol" w:hint="default"/>
+      </w:rPr>
+    </w:lvl>
+    <w:lvl w:ilvl="7" w:tplc="04160003" w:tentative="1">
+      <w:start w:val="1"/>
+      <w:numFmt w:val="bullet"/>
+      <w:lvlText w:val="o"/>
+      <w:lvlJc w:val="left"/>
+      <w:pPr>
+        <w:ind w:left="6480" w:hanging="360"/>
+      </w:pPr>
+      <w:rPr>
+        <w:rFonts w:ascii="Courier New" w:hAnsi="Courier New" w:cs="Courier New" w:hint="default"/>
+      </w:rPr>
+    </w:lvl>
+    <w:lvl w:ilvl="8" w:tplc="04160005" w:tentative="1">
+      <w:start w:val="1"/>
+      <w:numFmt w:val="bullet"/>
+      <w:lvlText w:val=""/>
+      <w:lvlJc w:val="left"/>
+      <w:pPr>
+        <w:ind w:left="7200" w:hanging="360"/>
+      </w:pPr>
+      <w:rPr>
+        <w:rFonts w:ascii="Wingdings" w:hAnsi="Wingdings" w:hint="default"/>
+      </w:rPr>
+    </w:lvl>
+  </w:abstractNum>
+  <w:abstractNum w:abstractNumId="9" w15:restartNumberingAfterBreak="0">
     <w:nsid w:val="4590599D"/>
     <w:multiLevelType w:val="hybridMultilevel"/>
     <w:tmpl w:val="5030D7D8"/>
@@ -1667,7 +2051,7 @@
       </w:rPr>
     </w:lvl>
   </w:abstractNum>
-  <w:abstractNum w:abstractNumId="7" w15:restartNumberingAfterBreak="0">
+  <w:abstractNum w:abstractNumId="10" w15:restartNumberingAfterBreak="0">
     <w:nsid w:val="4B1B0B78"/>
     <w:multiLevelType w:val="hybridMultilevel"/>
     <w:tmpl w:val="40AC8936"/>
@@ -1780,7 +2164,7 @@
       </w:rPr>
     </w:lvl>
   </w:abstractNum>
-  <w:abstractNum w:abstractNumId="8" w15:restartNumberingAfterBreak="0">
+  <w:abstractNum w:abstractNumId="11" w15:restartNumberingAfterBreak="0">
     <w:nsid w:val="4D2D0899"/>
     <w:multiLevelType w:val="hybridMultilevel"/>
     <w:tmpl w:val="24F88012"/>
@@ -1893,7 +2277,7 @@
       </w:rPr>
     </w:lvl>
   </w:abstractNum>
-  <w:abstractNum w:abstractNumId="9" w15:restartNumberingAfterBreak="0">
+  <w:abstractNum w:abstractNumId="12" w15:restartNumberingAfterBreak="0">
     <w:nsid w:val="5310437E"/>
     <w:multiLevelType w:val="hybridMultilevel"/>
     <w:tmpl w:val="1916A80E"/>
@@ -2006,7 +2390,7 @@
       </w:rPr>
     </w:lvl>
   </w:abstractNum>
-  <w:abstractNum w:abstractNumId="10" w15:restartNumberingAfterBreak="0">
+  <w:abstractNum w:abstractNumId="13" w15:restartNumberingAfterBreak="0">
     <w:nsid w:val="5EA534AF"/>
     <w:multiLevelType w:val="hybridMultilevel"/>
     <w:tmpl w:val="AA167C6E"/>
@@ -2119,7 +2503,7 @@
       </w:rPr>
     </w:lvl>
   </w:abstractNum>
-  <w:abstractNum w:abstractNumId="11" w15:restartNumberingAfterBreak="0">
+  <w:abstractNum w:abstractNumId="14" w15:restartNumberingAfterBreak="0">
     <w:nsid w:val="64AD0F53"/>
     <w:multiLevelType w:val="hybridMultilevel"/>
     <w:tmpl w:val="BED80D0E"/>
@@ -2208,7 +2592,7 @@
       </w:pPr>
     </w:lvl>
   </w:abstractNum>
-  <w:abstractNum w:abstractNumId="12" w15:restartNumberingAfterBreak="0">
+  <w:abstractNum w:abstractNumId="15" w15:restartNumberingAfterBreak="0">
     <w:nsid w:val="64E56BEE"/>
     <w:multiLevelType w:val="hybridMultilevel"/>
     <w:tmpl w:val="A986EC06"/>
@@ -2321,7 +2705,7 @@
       </w:rPr>
     </w:lvl>
   </w:abstractNum>
-  <w:abstractNum w:abstractNumId="13" w15:restartNumberingAfterBreak="0">
+  <w:abstractNum w:abstractNumId="16" w15:restartNumberingAfterBreak="0">
     <w:nsid w:val="75615471"/>
     <w:multiLevelType w:val="hybridMultilevel"/>
     <w:tmpl w:val="8DEAD1DC"/>
@@ -2434,7 +2818,7 @@
       </w:rPr>
     </w:lvl>
   </w:abstractNum>
-  <w:abstractNum w:abstractNumId="14" w15:restartNumberingAfterBreak="0">
+  <w:abstractNum w:abstractNumId="17" w15:restartNumberingAfterBreak="0">
     <w:nsid w:val="7A350326"/>
     <w:multiLevelType w:val="hybridMultilevel"/>
     <w:tmpl w:val="F8CC40EC"/>
@@ -2548,22 +2932,22 @@
     </w:lvl>
   </w:abstractNum>
   <w:num w:numId="1" w16cid:durableId="931209203">
-    <w:abstractNumId w:val="5"/>
+    <w:abstractNumId w:val="6"/>
   </w:num>
   <w:num w:numId="2" w16cid:durableId="2010791232">
-    <w:abstractNumId w:val="11"/>
+    <w:abstractNumId w:val="14"/>
   </w:num>
   <w:num w:numId="3" w16cid:durableId="1067529597">
     <w:abstractNumId w:val="1"/>
   </w:num>
   <w:num w:numId="4" w16cid:durableId="1395852840">
-    <w:abstractNumId w:val="10"/>
+    <w:abstractNumId w:val="13"/>
   </w:num>
   <w:num w:numId="5" w16cid:durableId="497615584">
-    <w:abstractNumId w:val="14"/>
+    <w:abstractNumId w:val="17"/>
   </w:num>
   <w:num w:numId="6" w16cid:durableId="532303355">
-    <w:abstractNumId w:val="7"/>
+    <w:abstractNumId w:val="10"/>
   </w:num>
   <w:num w:numId="7" w16cid:durableId="124734493">
     <w:abstractNumId w:val="4"/>
@@ -2572,25 +2956,34 @@
     <w:abstractNumId w:val="3"/>
   </w:num>
   <w:num w:numId="9" w16cid:durableId="955021079">
-    <w:abstractNumId w:val="13"/>
+    <w:abstractNumId w:val="16"/>
   </w:num>
   <w:num w:numId="10" w16cid:durableId="1083375707">
-    <w:abstractNumId w:val="6"/>
+    <w:abstractNumId w:val="9"/>
   </w:num>
   <w:num w:numId="11" w16cid:durableId="38937877">
-    <w:abstractNumId w:val="9"/>
+    <w:abstractNumId w:val="12"/>
   </w:num>
   <w:num w:numId="12" w16cid:durableId="1117024875">
-    <w:abstractNumId w:val="8"/>
+    <w:abstractNumId w:val="11"/>
   </w:num>
   <w:num w:numId="13" w16cid:durableId="1712874271">
-    <w:abstractNumId w:val="12"/>
+    <w:abstractNumId w:val="15"/>
   </w:num>
   <w:num w:numId="14" w16cid:durableId="1813206959">
     <w:abstractNumId w:val="0"/>
   </w:num>
   <w:num w:numId="15" w16cid:durableId="934362559">
     <w:abstractNumId w:val="2"/>
+  </w:num>
+  <w:num w:numId="16" w16cid:durableId="74592707">
+    <w:abstractNumId w:val="8"/>
+  </w:num>
+  <w:num w:numId="17" w16cid:durableId="1101873047">
+    <w:abstractNumId w:val="7"/>
+  </w:num>
+  <w:num w:numId="18" w16cid:durableId="269359346">
+    <w:abstractNumId w:val="5"/>
   </w:num>
 </w:numbering>
 </file>

</xml_diff>